<commit_message>
Added XP Values for 2nd Sprint
</commit_message>
<xml_diff>
--- a/Week2/Week2_XP_Values.docx
+++ b/Week2/Week2_XP_Values.docx
@@ -166,8 +166,6 @@
             <w:r>
               <w:t>I had organized 3 meeting in this week. All team member were given opportunity to discuss their ideas and problems. Daily one hour communication regarding project was done through “whatsapp” group channel. Follow up was done to each team member to update their part of work to Github repository.</w:t>
             </w:r>
-            <w:bookmarkStart w:id="0" w:name="_GoBack"/>
-            <w:bookmarkEnd w:id="0"/>
           </w:p>
         </w:tc>
       </w:tr>
@@ -283,6 +281,20 @@
             <w:pPr>
               <w:jc w:val="both"/>
             </w:pPr>
+            <w:r>
+              <w:t xml:space="preserve">In first sprint I encouraged team members to come up with new tasks for the coming week and share the real progress about the existing tasks.  The existing tasks are on track and new tasks has been assigned in order to complete tasks on time. I discussed with each team members to let other </w:t>
+            </w:r>
+            <w:r>
+              <w:t>members</w:t>
+            </w:r>
+            <w:r>
+              <w:t xml:space="preserve"> know about the possible failure areas, so that we can explore other possibilities </w:t>
+            </w:r>
+            <w:bookmarkStart w:id="0" w:name="_GoBack"/>
+            <w:bookmarkEnd w:id="0"/>
+            <w:r>
+              <w:t>if required.</w:t>
+            </w:r>
           </w:p>
         </w:tc>
       </w:tr>

</xml_diff>